<commit_message>
add .env and screenshots
</commit_message>
<xml_diff>
--- a/screenshots/скрин (2).docx
+++ b/screenshots/скрин (2).docx
@@ -8,6 +8,8 @@
           <w:lang w:val="en-US"/>
         </w:rPr>
       </w:pPr>
+      <w:bookmarkStart w:id="0" w:name="_GoBack"/>
+      <w:bookmarkEnd w:id="0"/>
       <w:r>
         <w:rPr>
           <w:noProof/>
@@ -97,12 +99,10 @@
           </wp:inline>
         </w:drawing>
       </w:r>
-      <w:bookmarkStart w:id="0" w:name="_GoBack"/>
-      <w:bookmarkEnd w:id="0"/>
     </w:p>
     <w:sectPr>
       <w:pgSz w:w="11906" w:h="16838"/>
-      <w:pgMar w:top="1134" w:right="850" w:bottom="1134" w:left="1701" w:header="708" w:footer="708" w:gutter="0"/>
+      <w:pgMar w:top="720" w:right="720" w:bottom="720" w:left="720" w:header="708" w:footer="708" w:gutter="0"/>
       <w:cols w:space="708"/>
       <w:docGrid w:linePitch="360"/>
     </w:sectPr>

</xml_diff>